<commit_message>
Alterações Relatorio + Ata 1
Entrega 3
</commit_message>
<xml_diff>
--- a/Entregas/Entrega_3/Atas/Ata - Reunião 01.docx
+++ b/Entregas/Entrega_3/Atas/Ata - Reunião 01.docx
@@ -497,18 +497,8 @@
           <w:sz w:val="24"/>
           <w:szCs w:val="24"/>
         </w:rPr>
-        <w:t xml:space="preserve"> Online (via </w:t>
-      </w:r>
-      <w:proofErr w:type="spellStart"/>
-      <w:r>
-        <w:rPr>
-          <w:rFonts w:asciiTheme="majorHAnsi" w:hAnsiTheme="majorHAnsi" w:cstheme="majorHAnsi"/>
-          <w:sz w:val="24"/>
-          <w:szCs w:val="24"/>
-        </w:rPr>
-        <w:t>Discord</w:t>
-      </w:r>
-      <w:proofErr w:type="spellEnd"/>
+        <w:t xml:space="preserve"> Online (via Discord</w:t>
+      </w:r>
       <w:r>
         <w:rPr>
           <w:rFonts w:asciiTheme="majorHAnsi" w:hAnsiTheme="majorHAnsi" w:cstheme="majorHAnsi"/>
@@ -559,7 +549,23 @@
           <w:sz w:val="24"/>
           <w:szCs w:val="24"/>
         </w:rPr>
-        <w:t xml:space="preserve"> de outubro de 2022</w:t>
+        <w:t xml:space="preserve"> de </w:t>
+      </w:r>
+      <w:r>
+        <w:rPr>
+          <w:rFonts w:asciiTheme="majorHAnsi" w:hAnsiTheme="majorHAnsi" w:cstheme="majorHAnsi"/>
+          <w:sz w:val="24"/>
+          <w:szCs w:val="24"/>
+        </w:rPr>
+        <w:t>novembro</w:t>
+      </w:r>
+      <w:r>
+        <w:rPr>
+          <w:rFonts w:asciiTheme="majorHAnsi" w:hAnsiTheme="majorHAnsi" w:cstheme="majorHAnsi"/>
+          <w:sz w:val="24"/>
+          <w:szCs w:val="24"/>
+        </w:rPr>
+        <w:t xml:space="preserve"> de 2022</w:t>
       </w:r>
     </w:p>
     <w:p>

</xml_diff>